<commit_message>
feature/api protegida con jwt & spring security
</commit_message>
<xml_diff>
--- a/readme.docx
+++ b/readme.docx
@@ -22,19 +22,42 @@
       </w:pPr>
       <w:r>
         <w:rPr/>
+        <w:t>Como obtener el token JWT, debe incluirse un header “Authoraization Bearer token”, en los TODOS los requests posteriores, lo que se ve en el preview es el token obtenido,</w:t>
+      </w:r>
+    </w:p>
+    <w:p>
+      <w:pPr>
+        <w:pStyle w:val="Normal"/>
+        <w:bidi w:val="0"/>
+        <w:jc w:val="start"/>
+        <w:rPr/>
+      </w:pPr>
+      <w:r>
+        <w:rPr/>
+      </w:r>
+    </w:p>
+    <w:p>
+      <w:pPr>
+        <w:pStyle w:val="Normal"/>
+        <w:bidi w:val="0"/>
+        <w:jc w:val="start"/>
+        <w:rPr/>
+      </w:pPr>
+      <w:r>
+        <w:rPr/>
         <w:drawing>
           <wp:anchor behindDoc="0" distT="0" distB="0" distL="0" distR="0" simplePos="0" locked="0" layoutInCell="0" allowOverlap="1" relativeHeight="2">
             <wp:simplePos x="0" y="0"/>
             <wp:positionH relativeFrom="column">
-              <wp:posOffset>0</wp:posOffset>
+              <wp:align>center</wp:align>
             </wp:positionH>
             <wp:positionV relativeFrom="paragraph">
-              <wp:posOffset>49530</wp:posOffset>
+              <wp:posOffset>635</wp:posOffset>
             </wp:positionV>
-            <wp:extent cx="6120130" cy="2948305"/>
+            <wp:extent cx="6120130" cy="2024380"/>
             <wp:effectExtent l="0" t="0" r="0" b="0"/>
             <wp:wrapSquare wrapText="largest"/>
-            <wp:docPr id="1" name="Imagen1" descr="" title=""/>
+            <wp:docPr id="1" name="Imagen7" descr="" title=""/>
             <wp:cNvGraphicFramePr>
               <a:graphicFrameLocks xmlns:a="http://schemas.openxmlformats.org/drawingml/2006/main" noChangeAspect="1"/>
             </wp:cNvGraphicFramePr>
@@ -42,7 +65,7 @@
               <a:graphicData uri="http://schemas.openxmlformats.org/drawingml/2006/picture">
                 <pic:pic xmlns:pic="http://schemas.openxmlformats.org/drawingml/2006/picture">
                   <pic:nvPicPr>
-                    <pic:cNvPr id="1" name="Imagen1" descr="" title=""/>
+                    <pic:cNvPr id="1" name="Imagen7" descr="" title=""/>
                     <pic:cNvPicPr>
                       <a:picLocks noChangeAspect="1" noChangeArrowheads="1"/>
                     </pic:cNvPicPr>
@@ -56,7 +79,7 @@
                   <pic:spPr bwMode="auto">
                     <a:xfrm>
                       <a:off x="0" y="0"/>
-                      <a:ext cx="6120130" cy="2948305"/>
+                      <a:ext cx="6120130" cy="2024380"/>
                     </a:xfrm>
                     <a:prstGeom prst="rect">
                       <a:avLst/>
@@ -90,8 +113,20 @@
       </w:pPr>
       <w:r>
         <w:rPr/>
+        <w:t>Crear un usuario (es asincrono), ver el resultado en el log de la aplicación,</w:t>
+      </w:r>
+    </w:p>
+    <w:p>
+      <w:pPr>
+        <w:pStyle w:val="Normal"/>
+        <w:bidi w:val="0"/>
+        <w:jc w:val="start"/>
+        <w:rPr/>
+      </w:pPr>
+      <w:r>
+        <w:rPr/>
         <w:drawing>
-          <wp:anchor behindDoc="0" distT="0" distB="0" distL="0" distR="0" simplePos="0" locked="0" layoutInCell="0" allowOverlap="1" relativeHeight="3">
+          <wp:anchor behindDoc="0" distT="0" distB="0" distL="0" distR="0" simplePos="0" locked="0" layoutInCell="0" allowOverlap="1" relativeHeight="4">
             <wp:simplePos x="0" y="0"/>
             <wp:positionH relativeFrom="column">
               <wp:align>center</wp:align>
@@ -99,10 +134,10 @@
             <wp:positionV relativeFrom="paragraph">
               <wp:posOffset>635</wp:posOffset>
             </wp:positionV>
-            <wp:extent cx="6120130" cy="3776345"/>
+            <wp:extent cx="6120130" cy="2024380"/>
             <wp:effectExtent l="0" t="0" r="0" b="0"/>
             <wp:wrapSquare wrapText="largest"/>
-            <wp:docPr id="2" name="Imagen2" descr="" title=""/>
+            <wp:docPr id="2" name="Imagen1" descr="" title=""/>
             <wp:cNvGraphicFramePr>
               <a:graphicFrameLocks xmlns:a="http://schemas.openxmlformats.org/drawingml/2006/main" noChangeAspect="1"/>
             </wp:cNvGraphicFramePr>
@@ -110,7 +145,7 @@
               <a:graphicData uri="http://schemas.openxmlformats.org/drawingml/2006/picture">
                 <pic:pic xmlns:pic="http://schemas.openxmlformats.org/drawingml/2006/picture">
                   <pic:nvPicPr>
-                    <pic:cNvPr id="2" name="Imagen2" descr="" title=""/>
+                    <pic:cNvPr id="2" name="Imagen1" descr="" title=""/>
                     <pic:cNvPicPr>
                       <a:picLocks noChangeAspect="1" noChangeArrowheads="1"/>
                     </pic:cNvPicPr>
@@ -124,7 +159,7 @@
                   <pic:spPr bwMode="auto">
                     <a:xfrm>
                       <a:off x="0" y="0"/>
-                      <a:ext cx="6120130" cy="3776345"/>
+                      <a:ext cx="6120130" cy="2024380"/>
                     </a:xfrm>
                     <a:prstGeom prst="rect">
                       <a:avLst/>
@@ -158,83 +193,7 @@
       </w:pPr>
       <w:r>
         <w:rPr/>
-      </w:r>
-    </w:p>
-    <w:p>
-      <w:pPr>
-        <w:pStyle w:val="Normal"/>
-        <w:bidi w:val="0"/>
-        <w:jc w:val="start"/>
-        <w:rPr/>
-      </w:pPr>
-      <w:r>
-        <w:rPr/>
-      </w:r>
-    </w:p>
-    <w:p>
-      <w:pPr>
-        <w:pStyle w:val="Normal"/>
-        <w:bidi w:val="0"/>
-        <w:jc w:val="start"/>
-        <w:rPr/>
-      </w:pPr>
-      <w:r>
-        <w:rPr/>
-      </w:r>
-    </w:p>
-    <w:p>
-      <w:pPr>
-        <w:pStyle w:val="Normal"/>
-        <w:bidi w:val="0"/>
-        <w:jc w:val="start"/>
-        <w:rPr/>
-      </w:pPr>
-      <w:r>
-        <w:rPr/>
-      </w:r>
-    </w:p>
-    <w:p>
-      <w:pPr>
-        <w:pStyle w:val="Normal"/>
-        <w:bidi w:val="0"/>
-        <w:jc w:val="start"/>
-        <w:rPr/>
-      </w:pPr>
-      <w:r>
-        <w:rPr/>
-      </w:r>
-    </w:p>
-    <w:p>
-      <w:pPr>
-        <w:pStyle w:val="Normal"/>
-        <w:bidi w:val="0"/>
-        <w:jc w:val="start"/>
-        <w:rPr/>
-      </w:pPr>
-      <w:r>
-        <w:rPr/>
-      </w:r>
-    </w:p>
-    <w:p>
-      <w:pPr>
-        <w:pStyle w:val="Normal"/>
-        <w:bidi w:val="0"/>
-        <w:jc w:val="start"/>
-        <w:rPr/>
-      </w:pPr>
-      <w:r>
-        <w:rPr/>
-      </w:r>
-    </w:p>
-    <w:p>
-      <w:pPr>
-        <w:pStyle w:val="Normal"/>
-        <w:bidi w:val="0"/>
-        <w:jc w:val="start"/>
-        <w:rPr/>
-      </w:pPr>
-      <w:r>
-        <w:rPr/>
+        <w:t>Obtener un usuario por id,</w:t>
       </w:r>
     </w:p>
     <w:p>
@@ -258,15 +217,15 @@
       <w:r>
         <w:rPr/>
         <w:drawing>
-          <wp:anchor behindDoc="0" distT="0" distB="0" distL="0" distR="0" simplePos="0" locked="0" layoutInCell="0" allowOverlap="1" relativeHeight="4">
+          <wp:anchor behindDoc="0" distT="0" distB="0" distL="0" distR="0" simplePos="0" locked="0" layoutInCell="0" allowOverlap="1" relativeHeight="3">
             <wp:simplePos x="0" y="0"/>
             <wp:positionH relativeFrom="column">
-              <wp:posOffset>9525</wp:posOffset>
+              <wp:align>center</wp:align>
             </wp:positionH>
             <wp:positionV relativeFrom="paragraph">
-              <wp:posOffset>45720</wp:posOffset>
+              <wp:posOffset>635</wp:posOffset>
             </wp:positionV>
-            <wp:extent cx="6120130" cy="3776345"/>
+            <wp:extent cx="6120130" cy="2024380"/>
             <wp:effectExtent l="0" t="0" r="0" b="0"/>
             <wp:wrapSquare wrapText="largest"/>
             <wp:docPr id="3" name="Imagen3" descr="" title=""/>
@@ -291,7 +250,7 @@
                   <pic:spPr bwMode="auto">
                     <a:xfrm>
                       <a:off x="0" y="0"/>
-                      <a:ext cx="6120130" cy="3776345"/>
+                      <a:ext cx="6120130" cy="2024380"/>
                     </a:xfrm>
                     <a:prstGeom prst="rect">
                       <a:avLst/>
@@ -314,19 +273,119 @@
       </w:pPr>
       <w:r>
         <w:rPr/>
+      </w:r>
+    </w:p>
+    <w:p>
+      <w:pPr>
+        <w:pStyle w:val="Normal"/>
+        <w:bidi w:val="0"/>
+        <w:jc w:val="start"/>
+        <w:rPr/>
+      </w:pPr>
+      <w:r>
+        <w:rPr/>
+      </w:r>
+    </w:p>
+    <w:p>
+      <w:pPr>
+        <w:pStyle w:val="Normal"/>
+        <w:bidi w:val="0"/>
+        <w:jc w:val="start"/>
+        <w:rPr/>
+      </w:pPr>
+      <w:r>
+        <w:rPr/>
+      </w:r>
+    </w:p>
+    <w:p>
+      <w:pPr>
+        <w:pStyle w:val="Normal"/>
+        <w:bidi w:val="0"/>
+        <w:jc w:val="start"/>
+        <w:rPr/>
+      </w:pPr>
+      <w:r>
+        <w:rPr/>
+      </w:r>
+    </w:p>
+    <w:p>
+      <w:pPr>
+        <w:pStyle w:val="Normal"/>
+        <w:bidi w:val="0"/>
+        <w:jc w:val="start"/>
+        <w:rPr/>
+      </w:pPr>
+      <w:r>
+        <w:rPr/>
+      </w:r>
+    </w:p>
+    <w:p>
+      <w:pPr>
+        <w:pStyle w:val="Normal"/>
+        <w:bidi w:val="0"/>
+        <w:jc w:val="start"/>
+        <w:rPr/>
+      </w:pPr>
+      <w:r>
+        <w:rPr/>
+      </w:r>
+    </w:p>
+    <w:p>
+      <w:pPr>
+        <w:pStyle w:val="Normal"/>
+        <w:bidi w:val="0"/>
+        <w:jc w:val="start"/>
+        <w:rPr/>
+      </w:pPr>
+      <w:r>
+        <w:rPr/>
+      </w:r>
+    </w:p>
+    <w:p>
+      <w:pPr>
+        <w:pStyle w:val="Normal"/>
+        <w:bidi w:val="0"/>
+        <w:jc w:val="start"/>
+        <w:rPr/>
+      </w:pPr>
+      <w:r>
+        <w:rPr/>
+        <w:t>Modificar un usuario por id,</w:t>
+      </w:r>
+    </w:p>
+    <w:p>
+      <w:pPr>
+        <w:pStyle w:val="Normal"/>
+        <w:bidi w:val="0"/>
+        <w:jc w:val="start"/>
+        <w:rPr/>
+      </w:pPr>
+      <w:r>
+        <w:rPr/>
+      </w:r>
+    </w:p>
+    <w:p>
+      <w:pPr>
+        <w:pStyle w:val="Normal"/>
+        <w:bidi w:val="0"/>
+        <w:jc w:val="start"/>
+        <w:rPr/>
+      </w:pPr>
+      <w:r>
+        <w:rPr/>
         <w:drawing>
           <wp:anchor behindDoc="0" distT="0" distB="0" distL="0" distR="0" simplePos="0" locked="0" layoutInCell="0" allowOverlap="1" relativeHeight="5">
             <wp:simplePos x="0" y="0"/>
             <wp:positionH relativeFrom="column">
-              <wp:posOffset>0</wp:posOffset>
+              <wp:align>center</wp:align>
             </wp:positionH>
             <wp:positionV relativeFrom="paragraph">
-              <wp:posOffset>89535</wp:posOffset>
+              <wp:posOffset>635</wp:posOffset>
             </wp:positionV>
-            <wp:extent cx="6120130" cy="3776345"/>
+            <wp:extent cx="6120130" cy="2024380"/>
             <wp:effectExtent l="0" t="0" r="0" b="0"/>
             <wp:wrapSquare wrapText="largest"/>
-            <wp:docPr id="4" name="Imagen4" descr="" title=""/>
+            <wp:docPr id="4" name="Imagen2" descr="" title=""/>
             <wp:cNvGraphicFramePr>
               <a:graphicFrameLocks xmlns:a="http://schemas.openxmlformats.org/drawingml/2006/main" noChangeAspect="1"/>
             </wp:cNvGraphicFramePr>
@@ -334,7 +393,7 @@
               <a:graphicData uri="http://schemas.openxmlformats.org/drawingml/2006/picture">
                 <pic:pic xmlns:pic="http://schemas.openxmlformats.org/drawingml/2006/picture">
                   <pic:nvPicPr>
-                    <pic:cNvPr id="4" name="Imagen4" descr="" title=""/>
+                    <pic:cNvPr id="4" name="Imagen2" descr="" title=""/>
                     <pic:cNvPicPr>
                       <a:picLocks noChangeAspect="1" noChangeArrowheads="1"/>
                     </pic:cNvPicPr>
@@ -348,7 +407,7 @@
                   <pic:spPr bwMode="auto">
                     <a:xfrm>
                       <a:off x="0" y="0"/>
-                      <a:ext cx="6120130" cy="3776345"/>
+                      <a:ext cx="6120130" cy="2024380"/>
                     </a:xfrm>
                     <a:prstGeom prst="rect">
                       <a:avLst/>
@@ -393,28 +452,7 @@
       </w:pPr>
       <w:r>
         <w:rPr/>
-      </w:r>
-    </w:p>
-    <w:p>
-      <w:pPr>
-        <w:pStyle w:val="Normal"/>
-        <w:bidi w:val="0"/>
-        <w:jc w:val="start"/>
-        <w:rPr/>
-      </w:pPr>
-      <w:r>
-        <w:rPr/>
-      </w:r>
-    </w:p>
-    <w:p>
-      <w:pPr>
-        <w:pStyle w:val="Normal"/>
-        <w:bidi w:val="0"/>
-        <w:jc w:val="start"/>
-        <w:rPr/>
-      </w:pPr>
-      <w:r>
-        <w:rPr/>
+        <w:t>Eliminar un usuario por id,</w:t>
       </w:r>
     </w:p>
     <w:p>
@@ -441,15 +479,15 @@
           <wp:anchor behindDoc="0" distT="0" distB="0" distL="0" distR="0" simplePos="0" locked="0" layoutInCell="0" allowOverlap="1" relativeHeight="6">
             <wp:simplePos x="0" y="0"/>
             <wp:positionH relativeFrom="column">
-              <wp:posOffset>0</wp:posOffset>
+              <wp:align>center</wp:align>
             </wp:positionH>
             <wp:positionV relativeFrom="paragraph">
-              <wp:posOffset>60960</wp:posOffset>
+              <wp:posOffset>635</wp:posOffset>
             </wp:positionV>
-            <wp:extent cx="6120130" cy="3776345"/>
+            <wp:extent cx="6120130" cy="2024380"/>
             <wp:effectExtent l="0" t="0" r="0" b="0"/>
             <wp:wrapSquare wrapText="largest"/>
-            <wp:docPr id="5" name="Imagen5" descr="" title=""/>
+            <wp:docPr id="5" name="Imagen4" descr="" title=""/>
             <wp:cNvGraphicFramePr>
               <a:graphicFrameLocks xmlns:a="http://schemas.openxmlformats.org/drawingml/2006/main" noChangeAspect="1"/>
             </wp:cNvGraphicFramePr>
@@ -457,7 +495,7 @@
               <a:graphicData uri="http://schemas.openxmlformats.org/drawingml/2006/picture">
                 <pic:pic xmlns:pic="http://schemas.openxmlformats.org/drawingml/2006/picture">
                   <pic:nvPicPr>
-                    <pic:cNvPr id="5" name="Imagen5" descr="" title=""/>
+                    <pic:cNvPr id="5" name="Imagen4" descr="" title=""/>
                     <pic:cNvPicPr>
                       <a:picLocks noChangeAspect="1" noChangeArrowheads="1"/>
                     </pic:cNvPicPr>
@@ -471,7 +509,7 @@
                   <pic:spPr bwMode="auto">
                     <a:xfrm>
                       <a:off x="0" y="0"/>
-                      <a:ext cx="6120130" cy="3776345"/>
+                      <a:ext cx="6120130" cy="2024380"/>
                     </a:xfrm>
                     <a:prstGeom prst="rect">
                       <a:avLst/>
@@ -505,6 +543,29 @@
       </w:pPr>
       <w:r>
         <w:rPr/>
+        <w:t>Obtener todos los usuarios,</w:t>
+      </w:r>
+    </w:p>
+    <w:p>
+      <w:pPr>
+        <w:pStyle w:val="Normal"/>
+        <w:bidi w:val="0"/>
+        <w:jc w:val="start"/>
+        <w:rPr/>
+      </w:pPr>
+      <w:r>
+        <w:rPr/>
+      </w:r>
+    </w:p>
+    <w:p>
+      <w:pPr>
+        <w:pStyle w:val="Normal"/>
+        <w:bidi w:val="0"/>
+        <w:jc w:val="start"/>
+        <w:rPr/>
+      </w:pPr>
+      <w:r>
+        <w:rPr/>
         <w:drawing>
           <wp:anchor behindDoc="0" distT="0" distB="0" distL="0" distR="0" simplePos="0" locked="0" layoutInCell="0" allowOverlap="1" relativeHeight="7">
             <wp:simplePos x="0" y="0"/>
@@ -514,10 +575,10 @@
             <wp:positionV relativeFrom="paragraph">
               <wp:posOffset>635</wp:posOffset>
             </wp:positionV>
-            <wp:extent cx="6120130" cy="3776345"/>
+            <wp:extent cx="6120130" cy="2024380"/>
             <wp:effectExtent l="0" t="0" r="0" b="0"/>
             <wp:wrapSquare wrapText="largest"/>
-            <wp:docPr id="6" name="Imagen6" descr="" title=""/>
+            <wp:docPr id="6" name="Imagen5" descr="" title=""/>
             <wp:cNvGraphicFramePr>
               <a:graphicFrameLocks xmlns:a="http://schemas.openxmlformats.org/drawingml/2006/main" noChangeAspect="1"/>
             </wp:cNvGraphicFramePr>
@@ -525,7 +586,7 @@
               <a:graphicData uri="http://schemas.openxmlformats.org/drawingml/2006/picture">
                 <pic:pic xmlns:pic="http://schemas.openxmlformats.org/drawingml/2006/picture">
                   <pic:nvPicPr>
-                    <pic:cNvPr id="6" name="Imagen6" descr="" title=""/>
+                    <pic:cNvPr id="6" name="Imagen5" descr="" title=""/>
                     <pic:cNvPicPr>
                       <a:picLocks noChangeAspect="1" noChangeArrowheads="1"/>
                     </pic:cNvPicPr>
@@ -539,7 +600,7 @@
                   <pic:spPr bwMode="auto">
                     <a:xfrm>
                       <a:off x="0" y="0"/>
-                      <a:ext cx="6120130" cy="3776345"/>
+                      <a:ext cx="6120130" cy="2024380"/>
                     </a:xfrm>
                     <a:prstGeom prst="rect">
                       <a:avLst/>
@@ -553,6 +614,39 @@
         </w:drawing>
       </w:r>
     </w:p>
+    <w:p>
+      <w:pPr>
+        <w:pStyle w:val="Normal"/>
+        <w:bidi w:val="0"/>
+        <w:jc w:val="start"/>
+        <w:rPr/>
+      </w:pPr>
+      <w:r>
+        <w:rPr/>
+      </w:r>
+    </w:p>
+    <w:p>
+      <w:pPr>
+        <w:pStyle w:val="Normal"/>
+        <w:bidi w:val="0"/>
+        <w:jc w:val="start"/>
+        <w:rPr/>
+      </w:pPr>
+      <w:r>
+        <w:rPr/>
+      </w:r>
+    </w:p>
+    <w:p>
+      <w:pPr>
+        <w:pStyle w:val="Normal"/>
+        <w:bidi w:val="0"/>
+        <w:jc w:val="start"/>
+        <w:rPr/>
+      </w:pPr>
+      <w:r>
+        <w:rPr/>
+      </w:r>
+    </w:p>
     <w:sectPr>
       <w:type w:val="nextPage"/>
       <w:pgSz w:w="11906" w:h="16838"/>
@@ -560,6 +654,7 @@
       <w:pgNumType w:fmt="decimal"/>
       <w:formProt w:val="false"/>
       <w:textDirection w:val="lrTb"/>
+      <w:docGrid w:type="default" w:linePitch="100" w:charSpace="0"/>
     </w:sectPr>
   </w:body>
 </w:document>
@@ -579,7 +674,6 @@
     </w:rPrDefault>
     <w:pPrDefault>
       <w:pPr>
-        <w:widowControl/>
         <w:suppressAutoHyphens w:val="true"/>
       </w:pPr>
     </w:pPrDefault>
@@ -589,7 +683,10 @@
     <w:qFormat/>
     <w:pPr>
       <w:widowControl/>
+      <w:suppressAutoHyphens w:val="true"/>
       <w:bidi w:val="0"/>
+      <w:spacing w:before="0" w:after="0"/>
+      <w:jc w:val="start"/>
     </w:pPr>
     <w:rPr>
       <w:rFonts w:ascii="Liberation Serif" w:hAnsi="Liberation Serif" w:eastAsia="Noto Serif CJK SC" w:cs="Noto Sans Devanagari"/>
@@ -649,6 +746,32 @@
   </w:style>
   <w:style w:type="paragraph" w:styleId="ndice">
     <w:name w:val="Índice"/>
+    <w:basedOn w:val="Normal"/>
+    <w:qFormat/>
+    <w:pPr>
+      <w:suppressLineNumbers/>
+    </w:pPr>
+    <w:rPr>
+      <w:rFonts w:cs="Noto Sans Devanagari"/>
+    </w:rPr>
+  </w:style>
+  <w:style w:type="paragraph" w:styleId="Ttulouser">
+    <w:name w:val="Título (user)"/>
+    <w:basedOn w:val="Normal"/>
+    <w:next w:val="BodyText"/>
+    <w:qFormat/>
+    <w:pPr>
+      <w:keepNext w:val="true"/>
+      <w:spacing w:before="240" w:after="120"/>
+    </w:pPr>
+    <w:rPr>
+      <w:rFonts w:ascii="Liberation Sans" w:hAnsi="Liberation Sans" w:eastAsia="Noto Sans CJK SC" w:cs="Noto Sans Devanagari"/>
+      <w:sz w:val="28"/>
+      <w:szCs w:val="28"/>
+    </w:rPr>
+  </w:style>
+  <w:style w:type="paragraph" w:styleId="ndiceuser">
+    <w:name w:val="Índice (user)"/>
     <w:basedOn w:val="Normal"/>
     <w:qFormat/>
     <w:pPr>

</xml_diff>

<commit_message>
feature/api protegida con jwt & spring security (#17)
</commit_message>
<xml_diff>
--- a/readme.docx
+++ b/readme.docx
@@ -22,19 +22,42 @@
       </w:pPr>
       <w:r>
         <w:rPr/>
+        <w:t>Como obtener el token JWT, debe incluirse un header “Authoraization Bearer token”, en los TODOS los requests posteriores, lo que se ve en el preview es el token obtenido,</w:t>
+      </w:r>
+    </w:p>
+    <w:p>
+      <w:pPr>
+        <w:pStyle w:val="Normal"/>
+        <w:bidi w:val="0"/>
+        <w:jc w:val="start"/>
+        <w:rPr/>
+      </w:pPr>
+      <w:r>
+        <w:rPr/>
+      </w:r>
+    </w:p>
+    <w:p>
+      <w:pPr>
+        <w:pStyle w:val="Normal"/>
+        <w:bidi w:val="0"/>
+        <w:jc w:val="start"/>
+        <w:rPr/>
+      </w:pPr>
+      <w:r>
+        <w:rPr/>
         <w:drawing>
           <wp:anchor behindDoc="0" distT="0" distB="0" distL="0" distR="0" simplePos="0" locked="0" layoutInCell="0" allowOverlap="1" relativeHeight="2">
             <wp:simplePos x="0" y="0"/>
             <wp:positionH relativeFrom="column">
-              <wp:posOffset>0</wp:posOffset>
+              <wp:align>center</wp:align>
             </wp:positionH>
             <wp:positionV relativeFrom="paragraph">
-              <wp:posOffset>49530</wp:posOffset>
+              <wp:posOffset>635</wp:posOffset>
             </wp:positionV>
-            <wp:extent cx="6120130" cy="2948305"/>
+            <wp:extent cx="6120130" cy="2024380"/>
             <wp:effectExtent l="0" t="0" r="0" b="0"/>
             <wp:wrapSquare wrapText="largest"/>
-            <wp:docPr id="1" name="Imagen1" descr="" title=""/>
+            <wp:docPr id="1" name="Imagen7" descr="" title=""/>
             <wp:cNvGraphicFramePr>
               <a:graphicFrameLocks xmlns:a="http://schemas.openxmlformats.org/drawingml/2006/main" noChangeAspect="1"/>
             </wp:cNvGraphicFramePr>
@@ -42,7 +65,7 @@
               <a:graphicData uri="http://schemas.openxmlformats.org/drawingml/2006/picture">
                 <pic:pic xmlns:pic="http://schemas.openxmlformats.org/drawingml/2006/picture">
                   <pic:nvPicPr>
-                    <pic:cNvPr id="1" name="Imagen1" descr="" title=""/>
+                    <pic:cNvPr id="1" name="Imagen7" descr="" title=""/>
                     <pic:cNvPicPr>
                       <a:picLocks noChangeAspect="1" noChangeArrowheads="1"/>
                     </pic:cNvPicPr>
@@ -56,7 +79,7 @@
                   <pic:spPr bwMode="auto">
                     <a:xfrm>
                       <a:off x="0" y="0"/>
-                      <a:ext cx="6120130" cy="2948305"/>
+                      <a:ext cx="6120130" cy="2024380"/>
                     </a:xfrm>
                     <a:prstGeom prst="rect">
                       <a:avLst/>
@@ -90,8 +113,20 @@
       </w:pPr>
       <w:r>
         <w:rPr/>
+        <w:t>Crear un usuario (es asincrono), ver el resultado en el log de la aplicación,</w:t>
+      </w:r>
+    </w:p>
+    <w:p>
+      <w:pPr>
+        <w:pStyle w:val="Normal"/>
+        <w:bidi w:val="0"/>
+        <w:jc w:val="start"/>
+        <w:rPr/>
+      </w:pPr>
+      <w:r>
+        <w:rPr/>
         <w:drawing>
-          <wp:anchor behindDoc="0" distT="0" distB="0" distL="0" distR="0" simplePos="0" locked="0" layoutInCell="0" allowOverlap="1" relativeHeight="3">
+          <wp:anchor behindDoc="0" distT="0" distB="0" distL="0" distR="0" simplePos="0" locked="0" layoutInCell="0" allowOverlap="1" relativeHeight="4">
             <wp:simplePos x="0" y="0"/>
             <wp:positionH relativeFrom="column">
               <wp:align>center</wp:align>
@@ -99,10 +134,10 @@
             <wp:positionV relativeFrom="paragraph">
               <wp:posOffset>635</wp:posOffset>
             </wp:positionV>
-            <wp:extent cx="6120130" cy="3776345"/>
+            <wp:extent cx="6120130" cy="2024380"/>
             <wp:effectExtent l="0" t="0" r="0" b="0"/>
             <wp:wrapSquare wrapText="largest"/>
-            <wp:docPr id="2" name="Imagen2" descr="" title=""/>
+            <wp:docPr id="2" name="Imagen1" descr="" title=""/>
             <wp:cNvGraphicFramePr>
               <a:graphicFrameLocks xmlns:a="http://schemas.openxmlformats.org/drawingml/2006/main" noChangeAspect="1"/>
             </wp:cNvGraphicFramePr>
@@ -110,7 +145,7 @@
               <a:graphicData uri="http://schemas.openxmlformats.org/drawingml/2006/picture">
                 <pic:pic xmlns:pic="http://schemas.openxmlformats.org/drawingml/2006/picture">
                   <pic:nvPicPr>
-                    <pic:cNvPr id="2" name="Imagen2" descr="" title=""/>
+                    <pic:cNvPr id="2" name="Imagen1" descr="" title=""/>
                     <pic:cNvPicPr>
                       <a:picLocks noChangeAspect="1" noChangeArrowheads="1"/>
                     </pic:cNvPicPr>
@@ -124,7 +159,7 @@
                   <pic:spPr bwMode="auto">
                     <a:xfrm>
                       <a:off x="0" y="0"/>
-                      <a:ext cx="6120130" cy="3776345"/>
+                      <a:ext cx="6120130" cy="2024380"/>
                     </a:xfrm>
                     <a:prstGeom prst="rect">
                       <a:avLst/>
@@ -158,83 +193,7 @@
       </w:pPr>
       <w:r>
         <w:rPr/>
-      </w:r>
-    </w:p>
-    <w:p>
-      <w:pPr>
-        <w:pStyle w:val="Normal"/>
-        <w:bidi w:val="0"/>
-        <w:jc w:val="start"/>
-        <w:rPr/>
-      </w:pPr>
-      <w:r>
-        <w:rPr/>
-      </w:r>
-    </w:p>
-    <w:p>
-      <w:pPr>
-        <w:pStyle w:val="Normal"/>
-        <w:bidi w:val="0"/>
-        <w:jc w:val="start"/>
-        <w:rPr/>
-      </w:pPr>
-      <w:r>
-        <w:rPr/>
-      </w:r>
-    </w:p>
-    <w:p>
-      <w:pPr>
-        <w:pStyle w:val="Normal"/>
-        <w:bidi w:val="0"/>
-        <w:jc w:val="start"/>
-        <w:rPr/>
-      </w:pPr>
-      <w:r>
-        <w:rPr/>
-      </w:r>
-    </w:p>
-    <w:p>
-      <w:pPr>
-        <w:pStyle w:val="Normal"/>
-        <w:bidi w:val="0"/>
-        <w:jc w:val="start"/>
-        <w:rPr/>
-      </w:pPr>
-      <w:r>
-        <w:rPr/>
-      </w:r>
-    </w:p>
-    <w:p>
-      <w:pPr>
-        <w:pStyle w:val="Normal"/>
-        <w:bidi w:val="0"/>
-        <w:jc w:val="start"/>
-        <w:rPr/>
-      </w:pPr>
-      <w:r>
-        <w:rPr/>
-      </w:r>
-    </w:p>
-    <w:p>
-      <w:pPr>
-        <w:pStyle w:val="Normal"/>
-        <w:bidi w:val="0"/>
-        <w:jc w:val="start"/>
-        <w:rPr/>
-      </w:pPr>
-      <w:r>
-        <w:rPr/>
-      </w:r>
-    </w:p>
-    <w:p>
-      <w:pPr>
-        <w:pStyle w:val="Normal"/>
-        <w:bidi w:val="0"/>
-        <w:jc w:val="start"/>
-        <w:rPr/>
-      </w:pPr>
-      <w:r>
-        <w:rPr/>
+        <w:t>Obtener un usuario por id,</w:t>
       </w:r>
     </w:p>
     <w:p>
@@ -258,15 +217,15 @@
       <w:r>
         <w:rPr/>
         <w:drawing>
-          <wp:anchor behindDoc="0" distT="0" distB="0" distL="0" distR="0" simplePos="0" locked="0" layoutInCell="0" allowOverlap="1" relativeHeight="4">
+          <wp:anchor behindDoc="0" distT="0" distB="0" distL="0" distR="0" simplePos="0" locked="0" layoutInCell="0" allowOverlap="1" relativeHeight="3">
             <wp:simplePos x="0" y="0"/>
             <wp:positionH relativeFrom="column">
-              <wp:posOffset>9525</wp:posOffset>
+              <wp:align>center</wp:align>
             </wp:positionH>
             <wp:positionV relativeFrom="paragraph">
-              <wp:posOffset>45720</wp:posOffset>
+              <wp:posOffset>635</wp:posOffset>
             </wp:positionV>
-            <wp:extent cx="6120130" cy="3776345"/>
+            <wp:extent cx="6120130" cy="2024380"/>
             <wp:effectExtent l="0" t="0" r="0" b="0"/>
             <wp:wrapSquare wrapText="largest"/>
             <wp:docPr id="3" name="Imagen3" descr="" title=""/>
@@ -291,7 +250,7 @@
                   <pic:spPr bwMode="auto">
                     <a:xfrm>
                       <a:off x="0" y="0"/>
-                      <a:ext cx="6120130" cy="3776345"/>
+                      <a:ext cx="6120130" cy="2024380"/>
                     </a:xfrm>
                     <a:prstGeom prst="rect">
                       <a:avLst/>
@@ -314,19 +273,119 @@
       </w:pPr>
       <w:r>
         <w:rPr/>
+      </w:r>
+    </w:p>
+    <w:p>
+      <w:pPr>
+        <w:pStyle w:val="Normal"/>
+        <w:bidi w:val="0"/>
+        <w:jc w:val="start"/>
+        <w:rPr/>
+      </w:pPr>
+      <w:r>
+        <w:rPr/>
+      </w:r>
+    </w:p>
+    <w:p>
+      <w:pPr>
+        <w:pStyle w:val="Normal"/>
+        <w:bidi w:val="0"/>
+        <w:jc w:val="start"/>
+        <w:rPr/>
+      </w:pPr>
+      <w:r>
+        <w:rPr/>
+      </w:r>
+    </w:p>
+    <w:p>
+      <w:pPr>
+        <w:pStyle w:val="Normal"/>
+        <w:bidi w:val="0"/>
+        <w:jc w:val="start"/>
+        <w:rPr/>
+      </w:pPr>
+      <w:r>
+        <w:rPr/>
+      </w:r>
+    </w:p>
+    <w:p>
+      <w:pPr>
+        <w:pStyle w:val="Normal"/>
+        <w:bidi w:val="0"/>
+        <w:jc w:val="start"/>
+        <w:rPr/>
+      </w:pPr>
+      <w:r>
+        <w:rPr/>
+      </w:r>
+    </w:p>
+    <w:p>
+      <w:pPr>
+        <w:pStyle w:val="Normal"/>
+        <w:bidi w:val="0"/>
+        <w:jc w:val="start"/>
+        <w:rPr/>
+      </w:pPr>
+      <w:r>
+        <w:rPr/>
+      </w:r>
+    </w:p>
+    <w:p>
+      <w:pPr>
+        <w:pStyle w:val="Normal"/>
+        <w:bidi w:val="0"/>
+        <w:jc w:val="start"/>
+        <w:rPr/>
+      </w:pPr>
+      <w:r>
+        <w:rPr/>
+      </w:r>
+    </w:p>
+    <w:p>
+      <w:pPr>
+        <w:pStyle w:val="Normal"/>
+        <w:bidi w:val="0"/>
+        <w:jc w:val="start"/>
+        <w:rPr/>
+      </w:pPr>
+      <w:r>
+        <w:rPr/>
+        <w:t>Modificar un usuario por id,</w:t>
+      </w:r>
+    </w:p>
+    <w:p>
+      <w:pPr>
+        <w:pStyle w:val="Normal"/>
+        <w:bidi w:val="0"/>
+        <w:jc w:val="start"/>
+        <w:rPr/>
+      </w:pPr>
+      <w:r>
+        <w:rPr/>
+      </w:r>
+    </w:p>
+    <w:p>
+      <w:pPr>
+        <w:pStyle w:val="Normal"/>
+        <w:bidi w:val="0"/>
+        <w:jc w:val="start"/>
+        <w:rPr/>
+      </w:pPr>
+      <w:r>
+        <w:rPr/>
         <w:drawing>
           <wp:anchor behindDoc="0" distT="0" distB="0" distL="0" distR="0" simplePos="0" locked="0" layoutInCell="0" allowOverlap="1" relativeHeight="5">
             <wp:simplePos x="0" y="0"/>
             <wp:positionH relativeFrom="column">
-              <wp:posOffset>0</wp:posOffset>
+              <wp:align>center</wp:align>
             </wp:positionH>
             <wp:positionV relativeFrom="paragraph">
-              <wp:posOffset>89535</wp:posOffset>
+              <wp:posOffset>635</wp:posOffset>
             </wp:positionV>
-            <wp:extent cx="6120130" cy="3776345"/>
+            <wp:extent cx="6120130" cy="2024380"/>
             <wp:effectExtent l="0" t="0" r="0" b="0"/>
             <wp:wrapSquare wrapText="largest"/>
-            <wp:docPr id="4" name="Imagen4" descr="" title=""/>
+            <wp:docPr id="4" name="Imagen2" descr="" title=""/>
             <wp:cNvGraphicFramePr>
               <a:graphicFrameLocks xmlns:a="http://schemas.openxmlformats.org/drawingml/2006/main" noChangeAspect="1"/>
             </wp:cNvGraphicFramePr>
@@ -334,7 +393,7 @@
               <a:graphicData uri="http://schemas.openxmlformats.org/drawingml/2006/picture">
                 <pic:pic xmlns:pic="http://schemas.openxmlformats.org/drawingml/2006/picture">
                   <pic:nvPicPr>
-                    <pic:cNvPr id="4" name="Imagen4" descr="" title=""/>
+                    <pic:cNvPr id="4" name="Imagen2" descr="" title=""/>
                     <pic:cNvPicPr>
                       <a:picLocks noChangeAspect="1" noChangeArrowheads="1"/>
                     </pic:cNvPicPr>
@@ -348,7 +407,7 @@
                   <pic:spPr bwMode="auto">
                     <a:xfrm>
                       <a:off x="0" y="0"/>
-                      <a:ext cx="6120130" cy="3776345"/>
+                      <a:ext cx="6120130" cy="2024380"/>
                     </a:xfrm>
                     <a:prstGeom prst="rect">
                       <a:avLst/>
@@ -393,28 +452,7 @@
       </w:pPr>
       <w:r>
         <w:rPr/>
-      </w:r>
-    </w:p>
-    <w:p>
-      <w:pPr>
-        <w:pStyle w:val="Normal"/>
-        <w:bidi w:val="0"/>
-        <w:jc w:val="start"/>
-        <w:rPr/>
-      </w:pPr>
-      <w:r>
-        <w:rPr/>
-      </w:r>
-    </w:p>
-    <w:p>
-      <w:pPr>
-        <w:pStyle w:val="Normal"/>
-        <w:bidi w:val="0"/>
-        <w:jc w:val="start"/>
-        <w:rPr/>
-      </w:pPr>
-      <w:r>
-        <w:rPr/>
+        <w:t>Eliminar un usuario por id,</w:t>
       </w:r>
     </w:p>
     <w:p>
@@ -441,15 +479,15 @@
           <wp:anchor behindDoc="0" distT="0" distB="0" distL="0" distR="0" simplePos="0" locked="0" layoutInCell="0" allowOverlap="1" relativeHeight="6">
             <wp:simplePos x="0" y="0"/>
             <wp:positionH relativeFrom="column">
-              <wp:posOffset>0</wp:posOffset>
+              <wp:align>center</wp:align>
             </wp:positionH>
             <wp:positionV relativeFrom="paragraph">
-              <wp:posOffset>60960</wp:posOffset>
+              <wp:posOffset>635</wp:posOffset>
             </wp:positionV>
-            <wp:extent cx="6120130" cy="3776345"/>
+            <wp:extent cx="6120130" cy="2024380"/>
             <wp:effectExtent l="0" t="0" r="0" b="0"/>
             <wp:wrapSquare wrapText="largest"/>
-            <wp:docPr id="5" name="Imagen5" descr="" title=""/>
+            <wp:docPr id="5" name="Imagen4" descr="" title=""/>
             <wp:cNvGraphicFramePr>
               <a:graphicFrameLocks xmlns:a="http://schemas.openxmlformats.org/drawingml/2006/main" noChangeAspect="1"/>
             </wp:cNvGraphicFramePr>
@@ -457,7 +495,7 @@
               <a:graphicData uri="http://schemas.openxmlformats.org/drawingml/2006/picture">
                 <pic:pic xmlns:pic="http://schemas.openxmlformats.org/drawingml/2006/picture">
                   <pic:nvPicPr>
-                    <pic:cNvPr id="5" name="Imagen5" descr="" title=""/>
+                    <pic:cNvPr id="5" name="Imagen4" descr="" title=""/>
                     <pic:cNvPicPr>
                       <a:picLocks noChangeAspect="1" noChangeArrowheads="1"/>
                     </pic:cNvPicPr>
@@ -471,7 +509,7 @@
                   <pic:spPr bwMode="auto">
                     <a:xfrm>
                       <a:off x="0" y="0"/>
-                      <a:ext cx="6120130" cy="3776345"/>
+                      <a:ext cx="6120130" cy="2024380"/>
                     </a:xfrm>
                     <a:prstGeom prst="rect">
                       <a:avLst/>
@@ -505,6 +543,29 @@
       </w:pPr>
       <w:r>
         <w:rPr/>
+        <w:t>Obtener todos los usuarios,</w:t>
+      </w:r>
+    </w:p>
+    <w:p>
+      <w:pPr>
+        <w:pStyle w:val="Normal"/>
+        <w:bidi w:val="0"/>
+        <w:jc w:val="start"/>
+        <w:rPr/>
+      </w:pPr>
+      <w:r>
+        <w:rPr/>
+      </w:r>
+    </w:p>
+    <w:p>
+      <w:pPr>
+        <w:pStyle w:val="Normal"/>
+        <w:bidi w:val="0"/>
+        <w:jc w:val="start"/>
+        <w:rPr/>
+      </w:pPr>
+      <w:r>
+        <w:rPr/>
         <w:drawing>
           <wp:anchor behindDoc="0" distT="0" distB="0" distL="0" distR="0" simplePos="0" locked="0" layoutInCell="0" allowOverlap="1" relativeHeight="7">
             <wp:simplePos x="0" y="0"/>
@@ -514,10 +575,10 @@
             <wp:positionV relativeFrom="paragraph">
               <wp:posOffset>635</wp:posOffset>
             </wp:positionV>
-            <wp:extent cx="6120130" cy="3776345"/>
+            <wp:extent cx="6120130" cy="2024380"/>
             <wp:effectExtent l="0" t="0" r="0" b="0"/>
             <wp:wrapSquare wrapText="largest"/>
-            <wp:docPr id="6" name="Imagen6" descr="" title=""/>
+            <wp:docPr id="6" name="Imagen5" descr="" title=""/>
             <wp:cNvGraphicFramePr>
               <a:graphicFrameLocks xmlns:a="http://schemas.openxmlformats.org/drawingml/2006/main" noChangeAspect="1"/>
             </wp:cNvGraphicFramePr>
@@ -525,7 +586,7 @@
               <a:graphicData uri="http://schemas.openxmlformats.org/drawingml/2006/picture">
                 <pic:pic xmlns:pic="http://schemas.openxmlformats.org/drawingml/2006/picture">
                   <pic:nvPicPr>
-                    <pic:cNvPr id="6" name="Imagen6" descr="" title=""/>
+                    <pic:cNvPr id="6" name="Imagen5" descr="" title=""/>
                     <pic:cNvPicPr>
                       <a:picLocks noChangeAspect="1" noChangeArrowheads="1"/>
                     </pic:cNvPicPr>
@@ -539,7 +600,7 @@
                   <pic:spPr bwMode="auto">
                     <a:xfrm>
                       <a:off x="0" y="0"/>
-                      <a:ext cx="6120130" cy="3776345"/>
+                      <a:ext cx="6120130" cy="2024380"/>
                     </a:xfrm>
                     <a:prstGeom prst="rect">
                       <a:avLst/>
@@ -553,6 +614,39 @@
         </w:drawing>
       </w:r>
     </w:p>
+    <w:p>
+      <w:pPr>
+        <w:pStyle w:val="Normal"/>
+        <w:bidi w:val="0"/>
+        <w:jc w:val="start"/>
+        <w:rPr/>
+      </w:pPr>
+      <w:r>
+        <w:rPr/>
+      </w:r>
+    </w:p>
+    <w:p>
+      <w:pPr>
+        <w:pStyle w:val="Normal"/>
+        <w:bidi w:val="0"/>
+        <w:jc w:val="start"/>
+        <w:rPr/>
+      </w:pPr>
+      <w:r>
+        <w:rPr/>
+      </w:r>
+    </w:p>
+    <w:p>
+      <w:pPr>
+        <w:pStyle w:val="Normal"/>
+        <w:bidi w:val="0"/>
+        <w:jc w:val="start"/>
+        <w:rPr/>
+      </w:pPr>
+      <w:r>
+        <w:rPr/>
+      </w:r>
+    </w:p>
     <w:sectPr>
       <w:type w:val="nextPage"/>
       <w:pgSz w:w="11906" w:h="16838"/>
@@ -560,6 +654,7 @@
       <w:pgNumType w:fmt="decimal"/>
       <w:formProt w:val="false"/>
       <w:textDirection w:val="lrTb"/>
+      <w:docGrid w:type="default" w:linePitch="100" w:charSpace="0"/>
     </w:sectPr>
   </w:body>
 </w:document>
@@ -579,7 +674,6 @@
     </w:rPrDefault>
     <w:pPrDefault>
       <w:pPr>
-        <w:widowControl/>
         <w:suppressAutoHyphens w:val="true"/>
       </w:pPr>
     </w:pPrDefault>
@@ -589,7 +683,10 @@
     <w:qFormat/>
     <w:pPr>
       <w:widowControl/>
+      <w:suppressAutoHyphens w:val="true"/>
       <w:bidi w:val="0"/>
+      <w:spacing w:before="0" w:after="0"/>
+      <w:jc w:val="start"/>
     </w:pPr>
     <w:rPr>
       <w:rFonts w:ascii="Liberation Serif" w:hAnsi="Liberation Serif" w:eastAsia="Noto Serif CJK SC" w:cs="Noto Sans Devanagari"/>
@@ -649,6 +746,32 @@
   </w:style>
   <w:style w:type="paragraph" w:styleId="ndice">
     <w:name w:val="Índice"/>
+    <w:basedOn w:val="Normal"/>
+    <w:qFormat/>
+    <w:pPr>
+      <w:suppressLineNumbers/>
+    </w:pPr>
+    <w:rPr>
+      <w:rFonts w:cs="Noto Sans Devanagari"/>
+    </w:rPr>
+  </w:style>
+  <w:style w:type="paragraph" w:styleId="Ttulouser">
+    <w:name w:val="Título (user)"/>
+    <w:basedOn w:val="Normal"/>
+    <w:next w:val="BodyText"/>
+    <w:qFormat/>
+    <w:pPr>
+      <w:keepNext w:val="true"/>
+      <w:spacing w:before="240" w:after="120"/>
+    </w:pPr>
+    <w:rPr>
+      <w:rFonts w:ascii="Liberation Sans" w:hAnsi="Liberation Sans" w:eastAsia="Noto Sans CJK SC" w:cs="Noto Sans Devanagari"/>
+      <w:sz w:val="28"/>
+      <w:szCs w:val="28"/>
+    </w:rPr>
+  </w:style>
+  <w:style w:type="paragraph" w:styleId="ndiceuser">
+    <w:name w:val="Índice (user)"/>
     <w:basedOn w:val="Normal"/>
     <w:qFormat/>
     <w:pPr>

</xml_diff>